<commit_message>
chore: update CV (both editable and PDF versions)
</commit_message>
<xml_diff>
--- a/public/assets/curriculum-vitae.docx
+++ b/public/assets/curriculum-vitae.docx
@@ -697,7 +697,23 @@
           <w:color w:val="111827"/>
           <w:lang w:val="en-US"/>
         </w:rPr>
-        <w:t>– Provided Level 3 support for product customizations in Angular v8.x+, Vue.js v3.x, Next.js (React), and Stencil.js.</w:t>
+        <w:t xml:space="preserve">– Provided Level 3 support for product customizations </w:t>
+      </w:r>
+      <w:r>
+        <w:rPr>
+          <w:rFonts w:ascii="IBM Plex Sans" w:hAnsi="IBM Plex Sans"/>
+          <w:color w:val="111827"/>
+          <w:lang w:val="en-US"/>
+        </w:rPr>
+        <w:t>of solutions built in</w:t>
+      </w:r>
+      <w:r>
+        <w:rPr>
+          <w:rFonts w:ascii="IBM Plex Sans" w:hAnsi="IBM Plex Sans"/>
+          <w:color w:val="111827"/>
+          <w:lang w:val="en-US"/>
+        </w:rPr>
+        <w:t xml:space="preserve"> Angular, Vue.js, Next.js (React), and Stencil.js.</w:t>
       </w:r>
     </w:p>
     <w:p>
@@ -747,15 +763,63 @@
           <w:color w:val="111827"/>
           <w:lang w:val="en-US"/>
         </w:rPr>
-        <w:t xml:space="preserve"> Created video, voice, and chat solutions for internal and external contact centers using Smile.CX Interaction, </w:t>
-      </w:r>
-      <w:r>
-        <w:rPr>
-          <w:rFonts w:ascii="IBM Plex Sans" w:hAnsi="IBM Plex Sans"/>
-          <w:color w:val="111827"/>
-          <w:lang w:val="en-US"/>
-        </w:rPr>
-        <w:t xml:space="preserve">Studio.CX (n8n) </w:t>
+        <w:t xml:space="preserve"> Created video, voice, and chat solutions for internal and external contact centers using Smile.CX Interaction</w:t>
+      </w:r>
+      <w:r>
+        <w:rPr>
+          <w:rFonts w:ascii="IBM Plex Sans" w:hAnsi="IBM Plex Sans"/>
+          <w:color w:val="111827"/>
+          <w:lang w:val="en-US"/>
+        </w:rPr>
+        <w:t xml:space="preserve"> (formerly Vivocha) and</w:t>
+      </w:r>
+      <w:r>
+        <w:rPr>
+          <w:rFonts w:ascii="IBM Plex Sans" w:hAnsi="IBM Plex Sans"/>
+          <w:color w:val="111827"/>
+          <w:lang w:val="en-US"/>
+        </w:rPr>
+        <w:t xml:space="preserve"> </w:t>
+      </w:r>
+      <w:r>
+        <w:rPr>
+          <w:rFonts w:ascii="IBM Plex Sans" w:hAnsi="IBM Plex Sans"/>
+          <w:color w:val="111827"/>
+          <w:lang w:val="en-US"/>
+        </w:rPr>
+        <w:t>Studio.CX (</w:t>
+      </w:r>
+      <w:r>
+        <w:rPr>
+          <w:rFonts w:ascii="IBM Plex Sans" w:hAnsi="IBM Plex Sans"/>
+          <w:color w:val="111827"/>
+          <w:lang w:val="en-US"/>
+        </w:rPr>
+        <w:t xml:space="preserve">AKA </w:t>
+      </w:r>
+      <w:r>
+        <w:rPr>
+          <w:rFonts w:ascii="IBM Plex Sans" w:hAnsi="IBM Plex Sans"/>
+          <w:color w:val="111827"/>
+          <w:lang w:val="en-US"/>
+        </w:rPr>
+        <w:t>n8n)</w:t>
+      </w:r>
+      <w:r>
+        <w:rPr>
+          <w:rFonts w:ascii="IBM Plex Sans" w:hAnsi="IBM Plex Sans"/>
+          <w:color w:val="111827"/>
+          <w:lang w:val="en-US"/>
+        </w:rPr>
+        <w:t>,</w:t>
+      </w:r>
+      <w:r>
+        <w:rPr>
+          <w:rFonts w:ascii="IBM Plex Sans" w:hAnsi="IBM Plex Sans"/>
+          <w:color w:val="111827"/>
+          <w:lang w:val="en-US"/>
+        </w:rPr>
+        <w:t xml:space="preserve"> </w:t>
       </w:r>
       <w:r>
         <w:rPr>
@@ -1100,7 +1164,23 @@
           <w:color w:val="111827"/>
           <w:lang w:val="en-US"/>
         </w:rPr>
-        <w:t>Leading a group of three resources to establish a global office between Italy, Iberia, L</w:t>
+        <w:t xml:space="preserve">Leading a group of three resources to establish a global </w:t>
+      </w:r>
+      <w:r>
+        <w:rPr>
+          <w:rFonts w:ascii="IBM Plex Sans" w:hAnsi="IBM Plex Sans"/>
+          <w:color w:val="111827"/>
+          <w:lang w:val="en-US"/>
+        </w:rPr>
+        <w:t>team</w:t>
+      </w:r>
+      <w:r>
+        <w:rPr>
+          <w:rFonts w:ascii="IBM Plex Sans" w:hAnsi="IBM Plex Sans"/>
+          <w:color w:val="111827"/>
+          <w:lang w:val="en-US"/>
+        </w:rPr>
+        <w:t xml:space="preserve"> between Italy, Iberia, L</w:t>
       </w:r>
       <w:r>
         <w:rPr>
@@ -1150,7 +1230,55 @@
           <w:color w:val="111827"/>
           <w:lang w:val="en-US"/>
         </w:rPr>
-        <w:t>– Provided Level 3 support for product customizations in Node-RED.</w:t>
+        <w:t xml:space="preserve">– Provided Level 3 support for product customizations </w:t>
+      </w:r>
+      <w:r>
+        <w:rPr>
+          <w:rFonts w:ascii="IBM Plex Sans" w:hAnsi="IBM Plex Sans"/>
+          <w:color w:val="111827"/>
+          <w:lang w:val="en-US"/>
+        </w:rPr>
+        <w:t>of</w:t>
+      </w:r>
+      <w:r>
+        <w:rPr>
+          <w:rFonts w:ascii="IBM Plex Sans" w:hAnsi="IBM Plex Sans"/>
+          <w:color w:val="111827"/>
+          <w:lang w:val="en-US"/>
+        </w:rPr>
+        <w:t xml:space="preserve"> </w:t>
+      </w:r>
+      <w:r>
+        <w:rPr>
+          <w:rFonts w:ascii="IBM Plex Sans" w:hAnsi="IBM Plex Sans"/>
+          <w:color w:val="111827"/>
+          <w:lang w:val="en-US"/>
+        </w:rPr>
+        <w:t xml:space="preserve">solutions built in </w:t>
+      </w:r>
+      <w:r>
+        <w:rPr>
+          <w:rFonts w:ascii="IBM Plex Sans" w:hAnsi="IBM Plex Sans"/>
+          <w:color w:val="111827"/>
+          <w:lang w:val="en-US"/>
+        </w:rPr>
+        <w:t>Node-RED</w:t>
+      </w:r>
+      <w:r>
+        <w:rPr>
+          <w:rFonts w:ascii="IBM Plex Sans" w:hAnsi="IBM Plex Sans"/>
+          <w:color w:val="111827"/>
+          <w:lang w:val="en-US"/>
+        </w:rPr>
+        <w:t xml:space="preserve"> and n8n</w:t>
+      </w:r>
+      <w:r>
+        <w:rPr>
+          <w:rFonts w:ascii="IBM Plex Sans" w:hAnsi="IBM Plex Sans"/>
+          <w:color w:val="111827"/>
+          <w:lang w:val="en-US"/>
+        </w:rPr>
+        <w:t>.</w:t>
       </w:r>
     </w:p>
     <w:p>
@@ -1563,7 +1691,7 @@
           <w:color w:val="111827"/>
           <w:lang w:val="en-US"/>
         </w:rPr>
-        <w:t>– Developed BI dashboards using Kibana v6.x and conducted customer training on Elasticsearch and Kibana v6.x+ as well.</w:t>
+        <w:t>– Developed BI dashboards using Kibana and conducted customer training on Elasticsearch and Kibana as well.</w:t>
       </w:r>
     </w:p>
     <w:p>
@@ -1597,7 +1725,7 @@
           <w:color w:val="111827"/>
           <w:lang w:val="en-US"/>
         </w:rPr>
-        <w:t xml:space="preserve"> – Provided Level 3 support for product customizations in Angular v8.x+, Vue.js v2.x/v3.x, and Stencil.js.</w:t>
+        <w:t xml:space="preserve"> – Provided Level 3 support for product customizations in Angular, Vue.js, and Stencil.js.</w:t>
       </w:r>
     </w:p>
     <w:p>
@@ -1633,7 +1761,23 @@
           <w:color w:val="111827"/>
           <w:lang w:val="en-US"/>
         </w:rPr>
-        <w:t xml:space="preserve"> – Created video, voice, and chat solutions for internal and external contact centers using Angular v2.x+ and chatbots built with either AWS Lambda, </w:t>
+        <w:t xml:space="preserve"> – Created video, voice, and chat solutions for internal and external contact centers using Angular</w:t>
+      </w:r>
+      <w:r>
+        <w:rPr>
+          <w:rFonts w:ascii="IBM Plex Sans" w:hAnsi="IBM Plex Sans"/>
+          <w:color w:val="111827"/>
+          <w:lang w:val="en-US"/>
+        </w:rPr>
+        <w:t xml:space="preserve"> </w:t>
+      </w:r>
+      <w:r>
+        <w:rPr>
+          <w:rFonts w:ascii="IBM Plex Sans" w:hAnsi="IBM Plex Sans"/>
+          <w:color w:val="111827"/>
+          <w:lang w:val="en-US"/>
+        </w:rPr>
+        <w:t xml:space="preserve">and chatbots built with either AWS Lambda, </w:t>
       </w:r>
       <w:proofErr w:type="spellStart"/>
       <w:r>
@@ -1651,7 +1795,23 @@
           <w:color w:val="111827"/>
           <w:lang w:val="en-US"/>
         </w:rPr>
-        <w:t xml:space="preserve"> ES v2.x, or ChatGPT v3.5+. Customized native mobile applications with Cordova and Ionic.</w:t>
+        <w:t xml:space="preserve"> ES, or ChatGPT</w:t>
+      </w:r>
+      <w:r>
+        <w:rPr>
+          <w:rFonts w:ascii="IBM Plex Sans" w:hAnsi="IBM Plex Sans"/>
+          <w:color w:val="111827"/>
+          <w:lang w:val="en-US"/>
+        </w:rPr>
+        <w:t xml:space="preserve">. </w:t>
+      </w:r>
+      <w:r>
+        <w:rPr>
+          <w:rFonts w:ascii="IBM Plex Sans" w:hAnsi="IBM Plex Sans"/>
+          <w:color w:val="111827"/>
+          <w:lang w:val="en-US"/>
+        </w:rPr>
+        <w:t>Customized native mobile applications with Cordova and Ionic.</w:t>
       </w:r>
     </w:p>
     <w:p>
@@ -1927,7 +2087,23 @@
           <w:color w:val="111827"/>
           <w:lang w:val="en-US"/>
         </w:rPr>
-        <w:t xml:space="preserve"> – Developed the user interface for AI Know You (AIKU): a pioneer SaaS solution designed to enhance customer service through NLP using Vue.js v2.x.</w:t>
+        <w:t xml:space="preserve"> – Developed the user interface for AI Know You (AIKU): a pioneer SaaS solution designed to enhance customer service through NLP using Vue.</w:t>
+      </w:r>
+      <w:r>
+        <w:rPr>
+          <w:rFonts w:ascii="IBM Plex Sans" w:hAnsi="IBM Plex Sans"/>
+          <w:color w:val="111827"/>
+          <w:lang w:val="en-US"/>
+        </w:rPr>
+        <w:t>js</w:t>
+      </w:r>
+      <w:r>
+        <w:rPr>
+          <w:rFonts w:ascii="IBM Plex Sans" w:hAnsi="IBM Plex Sans"/>
+          <w:color w:val="111827"/>
+          <w:lang w:val="en-US"/>
+        </w:rPr>
+        <w:t>.</w:t>
       </w:r>
     </w:p>
     <w:p>
@@ -2134,7 +2310,61 @@
           <w:color w:val="111827"/>
           <w:lang w:val="en-US"/>
         </w:rPr>
-        <w:t xml:space="preserve">Thesis · “La comunicazione esterna delle aziende sanitarie locali e delle strutture di ricovero sulle reti </w:t>
+        <w:t xml:space="preserve">Thesis · “La comunicazione esterna delle aziende sanitarie locali e delle strutture di </w:t>
+      </w:r>
+      <w:proofErr w:type="spellStart"/>
+      <w:r>
+        <w:rPr>
+          <w:rFonts w:ascii="IBM Plex Sans" w:hAnsi="IBM Plex Sans"/>
+          <w:color w:val="111827"/>
+          <w:lang w:val="en-US"/>
+        </w:rPr>
+        <w:t>ricovero</w:t>
+      </w:r>
+      <w:proofErr w:type="spellEnd"/>
+      <w:r>
+        <w:rPr>
+          <w:rFonts w:ascii="IBM Plex Sans" w:hAnsi="IBM Plex Sans"/>
+          <w:color w:val="111827"/>
+          <w:lang w:val="en-US"/>
+        </w:rPr>
+        <w:t xml:space="preserve"> </w:t>
+      </w:r>
+      <w:proofErr w:type="spellStart"/>
+      <w:r>
+        <w:rPr>
+          <w:rFonts w:ascii="IBM Plex Sans" w:hAnsi="IBM Plex Sans"/>
+          <w:color w:val="111827"/>
+          <w:lang w:val="en-US"/>
+        </w:rPr>
+        <w:t>sulle</w:t>
+      </w:r>
+      <w:proofErr w:type="spellEnd"/>
+      <w:r>
+        <w:rPr>
+          <w:rFonts w:ascii="IBM Plex Sans" w:hAnsi="IBM Plex Sans"/>
+          <w:color w:val="111827"/>
+          <w:lang w:val="en-US"/>
+        </w:rPr>
+        <w:t xml:space="preserve"> </w:t>
+      </w:r>
+      <w:proofErr w:type="spellStart"/>
+      <w:r>
+        <w:rPr>
+          <w:rFonts w:ascii="IBM Plex Sans" w:hAnsi="IBM Plex Sans"/>
+          <w:color w:val="111827"/>
+          <w:lang w:val="en-US"/>
+        </w:rPr>
+        <w:t>reti</w:t>
+      </w:r>
+      <w:proofErr w:type="spellEnd"/>
+      <w:r>
+        <w:rPr>
+          <w:rFonts w:ascii="IBM Plex Sans" w:hAnsi="IBM Plex Sans"/>
+          <w:color w:val="111827"/>
+          <w:lang w:val="en-US"/>
+        </w:rPr>
+        <w:t xml:space="preserve"> </w:t>
       </w:r>
       <w:proofErr w:type="spellStart"/>
       <w:r>
@@ -2297,6 +2527,7 @@
           <w:color w:val="111827"/>
           <w:lang w:val="en-US"/>
         </w:rPr>
+        <w:lastRenderedPageBreak/>
         <w:t>Thesis · “</w:t>
       </w:r>
       <w:proofErr w:type="spellStart"/>
@@ -2351,7 +2582,43 @@
           <w:color w:val="111827"/>
           <w:lang w:val="en-US"/>
         </w:rPr>
-        <w:t xml:space="preserve"> e comunicazione dalla combinatoria alle </w:t>
+        <w:t xml:space="preserve"> e comunicazione </w:t>
+      </w:r>
+      <w:proofErr w:type="spellStart"/>
+      <w:r>
+        <w:rPr>
+          <w:rFonts w:ascii="IBM Plex Sans" w:hAnsi="IBM Plex Sans"/>
+          <w:color w:val="111827"/>
+          <w:lang w:val="en-US"/>
+        </w:rPr>
+        <w:t>dalla</w:t>
+      </w:r>
+      <w:proofErr w:type="spellEnd"/>
+      <w:r>
+        <w:rPr>
+          <w:rFonts w:ascii="IBM Plex Sans" w:hAnsi="IBM Plex Sans"/>
+          <w:color w:val="111827"/>
+          <w:lang w:val="en-US"/>
+        </w:rPr>
+        <w:t xml:space="preserve"> </w:t>
+      </w:r>
+      <w:proofErr w:type="spellStart"/>
+      <w:r>
+        <w:rPr>
+          <w:rFonts w:ascii="IBM Plex Sans" w:hAnsi="IBM Plex Sans"/>
+          <w:color w:val="111827"/>
+          <w:lang w:val="en-US"/>
+        </w:rPr>
+        <w:t>combinatoria</w:t>
+      </w:r>
+      <w:proofErr w:type="spellEnd"/>
+      <w:r>
+        <w:rPr>
+          <w:rFonts w:ascii="IBM Plex Sans" w:hAnsi="IBM Plex Sans"/>
+          <w:color w:val="111827"/>
+          <w:lang w:val="en-US"/>
+        </w:rPr>
+        <w:t xml:space="preserve"> alle </w:t>
       </w:r>
       <w:proofErr w:type="spellStart"/>
       <w:r>

</xml_diff>